<commit_message>
Aggiunta versione pdf del documento ed eliminati documenti non necessari, senza modificare il contenuto
</commit_message>
<xml_diff>
--- a/Biblioteca/docs/Documentazione Progetto IngSW.docx
+++ b/Biblioteca/docs/Documentazione Progetto IngSW.docx
@@ -2385,7 +2385,7 @@
         </w:rPr>
         <w:lastRenderedPageBreak/>
         <w:drawing>
-          <wp:inline distT="0" distB="0" distL="0" distR="0" wp14:anchorId="529CC538" wp14:editId="7B44D105">
+          <wp:inline distT="0" distB="0" distL="0" distR="0" wp14:anchorId="529CC538" wp14:editId="621BAC91">
             <wp:extent cx="2509837" cy="2100212"/>
             <wp:effectExtent l="0" t="0" r="5080" b="0"/>
             <wp:docPr id="239788346" name="Immagine 1"/>
@@ -2575,7 +2575,7 @@
           <w:color w:val="4472C4" w:themeColor="accent1"/>
         </w:rPr>
         <w:drawing>
-          <wp:inline distT="0" distB="0" distL="0" distR="0" wp14:anchorId="3AC6156A" wp14:editId="4E61068B">
+          <wp:inline distT="0" distB="0" distL="0" distR="0" wp14:anchorId="3AC6156A" wp14:editId="0A290118">
             <wp:extent cx="5153025" cy="3035248"/>
             <wp:effectExtent l="0" t="0" r="0" b="0"/>
             <wp:docPr id="856140108" name="Immagine 2"/>
@@ -2635,7 +2635,7 @@
         </w:rPr>
         <w:lastRenderedPageBreak/>
         <w:drawing>
-          <wp:inline distT="0" distB="0" distL="0" distR="0" wp14:anchorId="711FEAE4" wp14:editId="2B78A50F">
+          <wp:inline distT="0" distB="0" distL="0" distR="0" wp14:anchorId="711FEAE4" wp14:editId="0A4EC004">
             <wp:extent cx="5414962" cy="3113688"/>
             <wp:effectExtent l="0" t="0" r="0" b="0"/>
             <wp:docPr id="594078016" name="Immagine 21"/>
@@ -2813,7 +2813,7 @@
           <w:color w:val="4472C4" w:themeColor="accent1"/>
         </w:rPr>
         <w:drawing>
-          <wp:inline distT="0" distB="0" distL="0" distR="0" wp14:anchorId="4C8EE81F" wp14:editId="247B5BAC">
+          <wp:inline distT="0" distB="0" distL="0" distR="0" wp14:anchorId="4C8EE81F" wp14:editId="336A265E">
             <wp:extent cx="6120130" cy="2567305"/>
             <wp:effectExtent l="0" t="0" r="0" b="4445"/>
             <wp:docPr id="577802414" name="Immagine 12"/>
@@ -2932,7 +2932,7 @@
           <w:color w:val="4472C4" w:themeColor="accent1"/>
         </w:rPr>
         <w:drawing>
-          <wp:inline distT="0" distB="0" distL="0" distR="0" wp14:anchorId="06219FA9" wp14:editId="3F75C7B6">
+          <wp:inline distT="0" distB="0" distL="0" distR="0" wp14:anchorId="06219FA9" wp14:editId="1249C729">
             <wp:extent cx="2931930" cy="3000375"/>
             <wp:effectExtent l="0" t="0" r="1905" b="0"/>
             <wp:docPr id="2082083831" name="Immagine 14"/>
@@ -3013,19 +3013,7 @@
         <w:jc w:val="both"/>
       </w:pPr>
       <w:r>
-        <w:t>Layered Architecture:</w:t>
-      </w:r>
-      <w:r>
-        <w:t xml:space="preserve"> </w:t>
-      </w:r>
-      <w:r>
-        <w:t>Ogni strato è indipendente e comunica con i livelli adiacenti.</w:t>
-      </w:r>
-      <w:r>
-        <w:t xml:space="preserve"> </w:t>
-      </w:r>
-      <w:r>
-        <w:t>Aiuta nella separazione delle responsabilità e nella manutenibilità del codice.</w:t>
+        <w:t>Layered Architecture: Ogni strato è indipendente e comunica con i livelli adiacenti. Aiuta nella separazione delle responsabilità e nella manutenibilità del codice.</w:t>
       </w:r>
     </w:p>
     <w:p>
@@ -3038,19 +3026,7 @@
         <w:jc w:val="both"/>
       </w:pPr>
       <w:r>
-        <w:t>Client-Server:</w:t>
-      </w:r>
-      <w:r>
-        <w:t xml:space="preserve"> </w:t>
-      </w:r>
-      <w:r>
-        <w:t>Le richieste utente (GUI) fungono da client e i dati (DatabaseManager) come server.</w:t>
-      </w:r>
-      <w:r>
-        <w:t xml:space="preserve"> </w:t>
-      </w:r>
-      <w:r>
-        <w:t>Lo stile enfatizza la comunicazione tra client e server tramite un'interfaccia condivisa.</w:t>
+        <w:t>Client-Server: Le richieste utente (GUI) fungono da client e i dati (DatabaseManager) come server. Lo stile enfatizza la comunicazione tra client e server tramite un'interfaccia condivisa.</w:t>
       </w:r>
     </w:p>
     <w:p>
@@ -3074,13 +3050,7 @@
         <w:jc w:val="both"/>
       </w:pPr>
       <w:r>
-        <w:t>Presentation Layer (GUI):</w:t>
-      </w:r>
-      <w:r>
-        <w:t xml:space="preserve"> </w:t>
-      </w:r>
-      <w:r>
-        <w:t>Contiene le classi Swing per l'interazione utente.</w:t>
+        <w:t>Presentation Layer (GUI): Contiene le classi Swing per l'interazione utente.</w:t>
       </w:r>
     </w:p>
     <w:p>
@@ -3097,13 +3067,7 @@
       </w:pPr>
       <w:r>
         <w:lastRenderedPageBreak/>
-        <w:t>Business Logic Layer:</w:t>
-      </w:r>
-      <w:r>
-        <w:t xml:space="preserve"> </w:t>
-      </w:r>
-      <w:r>
-        <w:t>Include classi che gestiscono logica e regole aziendali.</w:t>
+        <w:t>Business Logic Layer: Include classi che gestiscono logica e regole aziendali.</w:t>
       </w:r>
     </w:p>
     <w:p>
@@ -3119,13 +3083,7 @@
         <w:jc w:val="both"/>
       </w:pPr>
       <w:r>
-        <w:t>Data Layer:</w:t>
-      </w:r>
-      <w:r>
-        <w:t xml:space="preserve"> </w:t>
-      </w:r>
-      <w:r>
-        <w:t>Gestisce l'accesso al database e garantisce la persistenza dei dati.</w:t>
+        <w:t>Data Layer: Gestisce l'accesso al database e garantisce la persistenza dei dati.</w:t>
       </w:r>
     </w:p>
     <w:p>
@@ -3465,13 +3423,7 @@
         <w:jc w:val="both"/>
       </w:pPr>
       <w:r>
-        <w:t>Motivazione:</w:t>
-      </w:r>
-      <w:r>
-        <w:t xml:space="preserve"> </w:t>
-      </w:r>
-      <w:r>
-        <w:t>Log4j è consigliato per registrare eventi e migliorare il debugging.</w:t>
+        <w:t>Motivazione: Log4j è consigliato per registrare eventi e migliorare il debugging.</w:t>
       </w:r>
     </w:p>
     <w:p>
@@ -3676,13 +3628,7 @@
         <w:jc w:val="both"/>
       </w:pPr>
       <w:r>
-        <w:t xml:space="preserve">Il sistema è stato progettato per gestire una biblioteca digitale che include operazioni su utenti, libri, prestiti e notifiche </w:t>
-      </w:r>
-      <w:r>
-        <w:t>e-mail</w:t>
-      </w:r>
-      <w:r>
-        <w:t>. L'architettura si basa sui principi della programmazione orientata agli oggetti e utilizza vari *design pattern* per migliorare la modularità, la riusabilità e la manutenibilità</w:t>
+        <w:t>Il sistema è stato progettato per gestire una biblioteca digitale che include operazioni su utenti, libri, prestiti e notifiche e-mail. L'architettura si basa sui principi della programmazione orientata agli oggetti e utilizza vari *design pattern* per migliorare la modularità, la riusabilità e la manutenibilità</w:t>
       </w:r>
       <w:r>
         <w:t xml:space="preserve">. </w:t>
@@ -3762,7 +3708,7 @@
           <w:color w:val="4472C4" w:themeColor="accent1"/>
         </w:rPr>
         <w:drawing>
-          <wp:inline distT="0" distB="0" distL="0" distR="0" wp14:anchorId="0C82B9F3" wp14:editId="78DFDEDD">
+          <wp:inline distT="0" distB="0" distL="0" distR="0" wp14:anchorId="0C82B9F3" wp14:editId="04C8469E">
             <wp:extent cx="6120130" cy="3519170"/>
             <wp:effectExtent l="0" t="0" r="0" b="5080"/>
             <wp:docPr id="1401344745" name="Immagine 22"/>
@@ -4359,6 +4305,9 @@
         <w:jc w:val="both"/>
       </w:pPr>
       <w:r>
+        <w:rPr>
+          <w:noProof/>
+        </w:rPr>
         <w:lastRenderedPageBreak/>
         <w:drawing>
           <wp:inline distT="0" distB="0" distL="0" distR="0" wp14:anchorId="6A80F35A" wp14:editId="27E2B961">
@@ -4402,6 +4351,9 @@
         <w:jc w:val="both"/>
       </w:pPr>
       <w:r>
+        <w:rPr>
+          <w:noProof/>
+        </w:rPr>
         <w:drawing>
           <wp:inline distT="0" distB="0" distL="0" distR="0" wp14:anchorId="35F33929" wp14:editId="34140D0C">
             <wp:extent cx="6120130" cy="893445"/>
@@ -4452,6 +4404,9 @@
         <w:jc w:val="both"/>
       </w:pPr>
       <w:r>
+        <w:rPr>
+          <w:noProof/>
+        </w:rPr>
         <w:lastRenderedPageBreak/>
         <w:drawing>
           <wp:inline distT="0" distB="0" distL="0" distR="0" wp14:anchorId="50EBB121" wp14:editId="599A969E">
@@ -8746,6 +8701,7 @@
   <w:style w:type="character" w:default="1" w:styleId="Carpredefinitoparagrafo">
     <w:name w:val="Default Paragraph Font"/>
     <w:uiPriority w:val="1"/>
+    <w:semiHidden/>
     <w:unhideWhenUsed/>
   </w:style>
   <w:style w:type="table" w:default="1" w:styleId="Tabellanormale">

</xml_diff>